<commit_message>
Revised final Proposal of Project
</commit_message>
<xml_diff>
--- a/Project_proposal.docx
+++ b/Project_proposal.docx
@@ -289,19 +289,7 @@
           <w:shd w:val="clear" w:color="auto" w:fill="F2F2F2"/>
         </w:rPr>
         <w:lastRenderedPageBreak/>
-        <w:t>1)</w:t>
-      </w:r>
-      <w:r>
-        <w:rPr>
-          <w:rStyle w:val="textlayer--absolute"/>
-          <w:rFonts w:ascii="Arial" w:hAnsi="Arial" w:cs="Arial"/>
-          <w:b/>
-          <w:bCs/>
-          <w:sz w:val="23"/>
-          <w:szCs w:val="23"/>
-          <w:shd w:val="clear" w:color="auto" w:fill="F2F2F2"/>
-        </w:rPr>
-        <w:t>What functionality will your project demonstrate?</w:t>
+        <w:t>1)What functionality will your project demonstrate?</w:t>
       </w:r>
     </w:p>
     <w:p>
@@ -614,17 +602,39 @@
           <w:szCs w:val="23"/>
           <w:shd w:val="clear" w:color="auto" w:fill="F2F2F2"/>
         </w:rPr>
-        <w:t>Also, this project combines various subsystem components</w:t>
-      </w:r>
-      <w:r>
-        <w:rPr>
-          <w:rStyle w:val="textlayer--absolute"/>
-          <w:rFonts w:ascii="Arial" w:hAnsi="Arial" w:cs="Arial"/>
-          <w:sz w:val="23"/>
-          <w:szCs w:val="23"/>
-          <w:shd w:val="clear" w:color="auto" w:fill="F2F2F2"/>
-        </w:rPr>
-        <w:t xml:space="preserve">(UART, timer, state </w:t>
+        <w:t xml:space="preserve">Also, this project combines various subsystem </w:t>
+      </w:r>
+      <w:proofErr w:type="gramStart"/>
+      <w:r>
+        <w:rPr>
+          <w:rStyle w:val="textlayer--absolute"/>
+          <w:rFonts w:ascii="Arial" w:hAnsi="Arial" w:cs="Arial"/>
+          <w:sz w:val="23"/>
+          <w:szCs w:val="23"/>
+          <w:shd w:val="clear" w:color="auto" w:fill="F2F2F2"/>
+        </w:rPr>
+        <w:t>components</w:t>
+      </w:r>
+      <w:r>
+        <w:rPr>
+          <w:rStyle w:val="textlayer--absolute"/>
+          <w:rFonts w:ascii="Arial" w:hAnsi="Arial" w:cs="Arial"/>
+          <w:sz w:val="23"/>
+          <w:szCs w:val="23"/>
+          <w:shd w:val="clear" w:color="auto" w:fill="F2F2F2"/>
+        </w:rPr>
+        <w:t>(</w:t>
+      </w:r>
+      <w:proofErr w:type="gramEnd"/>
+      <w:r>
+        <w:rPr>
+          <w:rStyle w:val="textlayer--absolute"/>
+          <w:rFonts w:ascii="Arial" w:hAnsi="Arial" w:cs="Arial"/>
+          <w:sz w:val="23"/>
+          <w:szCs w:val="23"/>
+          <w:shd w:val="clear" w:color="auto" w:fill="F2F2F2"/>
+        </w:rPr>
+        <w:t xml:space="preserve">UART, timer, state </w:t>
       </w:r>
       <w:proofErr w:type="spellStart"/>
       <w:r>
@@ -760,7 +770,29 @@
           <w:szCs w:val="23"/>
           <w:shd w:val="clear" w:color="auto" w:fill="F2F2F2"/>
         </w:rPr>
-        <w:t xml:space="preserve"> header pins to the sensors, and by using connecting wires , we can connect those </w:t>
+        <w:t xml:space="preserve"> header pins to the sensors, and by using connecting </w:t>
+      </w:r>
+      <w:proofErr w:type="gramStart"/>
+      <w:r>
+        <w:rPr>
+          <w:rStyle w:val="textlayer--absolute"/>
+          <w:rFonts w:ascii="Arial" w:hAnsi="Arial" w:cs="Arial"/>
+          <w:sz w:val="23"/>
+          <w:szCs w:val="23"/>
+          <w:shd w:val="clear" w:color="auto" w:fill="F2F2F2"/>
+        </w:rPr>
+        <w:t>wires ,</w:t>
+      </w:r>
+      <w:proofErr w:type="gramEnd"/>
+      <w:r>
+        <w:rPr>
+          <w:rStyle w:val="textlayer--absolute"/>
+          <w:rFonts w:ascii="Arial" w:hAnsi="Arial" w:cs="Arial"/>
+          <w:sz w:val="23"/>
+          <w:szCs w:val="23"/>
+          <w:shd w:val="clear" w:color="auto" w:fill="F2F2F2"/>
+        </w:rPr>
+        <w:t xml:space="preserve"> we can connect those </w:t>
       </w:r>
       <w:r>
         <w:rPr>
@@ -807,7 +839,18 @@
           <w:u w:val="single"/>
           <w:shd w:val="clear" w:color="auto" w:fill="F2F2F2"/>
         </w:rPr>
-        <w:t>Atmospheric sensor</w:t>
+        <w:t xml:space="preserve">Atmospheric </w:t>
+      </w:r>
+      <w:proofErr w:type="gramStart"/>
+      <w:r>
+        <w:rPr>
+          <w:rFonts w:ascii="Arial" w:hAnsi="Arial" w:cs="Arial"/>
+          <w:sz w:val="23"/>
+          <w:szCs w:val="23"/>
+          <w:u w:val="single"/>
+          <w:shd w:val="clear" w:color="auto" w:fill="F2F2F2"/>
+        </w:rPr>
+        <w:t>sensor</w:t>
       </w:r>
       <w:r>
         <w:rPr>
@@ -818,6 +861,7 @@
         </w:rPr>
         <w:t>(</w:t>
       </w:r>
+      <w:proofErr w:type="gramEnd"/>
       <w:hyperlink r:id="rId9" w:history="1">
         <w:r>
           <w:rPr>
@@ -964,7 +1008,27 @@
           <w:szCs w:val="23"/>
           <w:shd w:val="clear" w:color="auto" w:fill="F2F2F2"/>
         </w:rPr>
-        <w:t>The testing that we are planning to perform are mostly manual.</w:t>
+        <w:t xml:space="preserve">The </w:t>
+      </w:r>
+      <w:r>
+        <w:rPr>
+          <w:rStyle w:val="textlayer--absolute"/>
+          <w:rFonts w:ascii="Arial" w:hAnsi="Arial" w:cs="Arial"/>
+          <w:sz w:val="23"/>
+          <w:szCs w:val="23"/>
+          <w:shd w:val="clear" w:color="auto" w:fill="F2F2F2"/>
+        </w:rPr>
+        <w:t>testing</w:t>
+      </w:r>
+      <w:r>
+        <w:rPr>
+          <w:rStyle w:val="textlayer--absolute"/>
+          <w:rFonts w:ascii="Arial" w:hAnsi="Arial" w:cs="Arial"/>
+          <w:sz w:val="23"/>
+          <w:szCs w:val="23"/>
+          <w:shd w:val="clear" w:color="auto" w:fill="F2F2F2"/>
+        </w:rPr>
+        <w:t xml:space="preserve"> that we are planning to perform are mostly manual.</w:t>
       </w:r>
       <w:r>
         <w:rPr>
@@ -1336,6 +1400,407 @@
           <w:shd w:val="clear" w:color="auto" w:fill="F2F2F2"/>
         </w:rPr>
       </w:pPr>
+    </w:p>
+    <w:p>
+      <w:pPr>
+        <w:rPr>
+          <w:rFonts w:ascii="Arial" w:hAnsi="Arial" w:cs="Arial"/>
+          <w:b/>
+          <w:bCs/>
+          <w:sz w:val="23"/>
+          <w:szCs w:val="23"/>
+          <w:u w:val="single"/>
+          <w:shd w:val="clear" w:color="auto" w:fill="F2F2F2"/>
+        </w:rPr>
+      </w:pPr>
+      <w:r>
+        <w:rPr>
+          <w:rFonts w:ascii="Arial" w:hAnsi="Arial" w:cs="Arial"/>
+          <w:b/>
+          <w:bCs/>
+          <w:sz w:val="23"/>
+          <w:szCs w:val="23"/>
+          <w:u w:val="single"/>
+          <w:shd w:val="clear" w:color="auto" w:fill="F2F2F2"/>
+        </w:rPr>
+        <w:t>Revised project proposal as per feedback from Professor</w:t>
+      </w:r>
+    </w:p>
+    <w:p>
+      <w:pPr>
+        <w:rPr>
+          <w:rFonts w:ascii="Arial" w:hAnsi="Arial" w:cs="Arial"/>
+          <w:sz w:val="23"/>
+          <w:szCs w:val="23"/>
+          <w:shd w:val="clear" w:color="auto" w:fill="F2F2F2"/>
+        </w:rPr>
+      </w:pPr>
+    </w:p>
+    <w:p>
+      <w:pPr>
+        <w:rPr>
+          <w:rFonts w:ascii="Arial" w:hAnsi="Arial" w:cs="Arial"/>
+          <w:b/>
+          <w:bCs/>
+          <w:color w:val="444444"/>
+          <w:shd w:val="clear" w:color="auto" w:fill="F5F5F5"/>
+        </w:rPr>
+      </w:pPr>
+      <w:r>
+        <w:rPr>
+          <w:rFonts w:ascii="Arial" w:hAnsi="Arial" w:cs="Arial"/>
+          <w:sz w:val="23"/>
+          <w:szCs w:val="23"/>
+          <w:shd w:val="clear" w:color="auto" w:fill="F2F2F2"/>
+        </w:rPr>
+        <w:t>1</w:t>
+      </w:r>
+      <w:r>
+        <w:rPr>
+          <w:rFonts w:ascii="Arial" w:hAnsi="Arial" w:cs="Arial"/>
+          <w:sz w:val="23"/>
+          <w:szCs w:val="23"/>
+          <w:shd w:val="clear" w:color="auto" w:fill="F2F2F2"/>
+        </w:rPr>
+        <w:t>)</w:t>
+      </w:r>
+      <w:r>
+        <w:rPr>
+          <w:rFonts w:ascii="Arial" w:hAnsi="Arial" w:cs="Arial"/>
+          <w:color w:val="444444"/>
+          <w:shd w:val="clear" w:color="auto" w:fill="F5F5F5"/>
+        </w:rPr>
+        <w:t xml:space="preserve"> </w:t>
+      </w:r>
+      <w:r>
+        <w:rPr>
+          <w:rFonts w:ascii="Arial" w:hAnsi="Arial" w:cs="Arial"/>
+          <w:b/>
+          <w:bCs/>
+          <w:color w:val="444444"/>
+          <w:shd w:val="clear" w:color="auto" w:fill="F5F5F5"/>
+        </w:rPr>
+        <w:t>First, I assume you will be using some off-the-shelf app on the Android phone, right</w:t>
+      </w:r>
+      <w:r>
+        <w:rPr>
+          <w:rFonts w:ascii="Arial" w:hAnsi="Arial" w:cs="Arial"/>
+          <w:b/>
+          <w:bCs/>
+          <w:color w:val="444444"/>
+          <w:shd w:val="clear" w:color="auto" w:fill="F5F5F5"/>
+        </w:rPr>
+        <w:t>?</w:t>
+      </w:r>
+    </w:p>
+    <w:p>
+      <w:pPr>
+        <w:rPr>
+          <w:rFonts w:ascii="Arial" w:hAnsi="Arial" w:cs="Arial"/>
+          <w:color w:val="444444"/>
+          <w:shd w:val="clear" w:color="auto" w:fill="F5F5F5"/>
+        </w:rPr>
+      </w:pPr>
+      <w:r>
+        <w:rPr>
+          <w:rFonts w:ascii="Arial" w:hAnsi="Arial" w:cs="Arial"/>
+          <w:b/>
+          <w:bCs/>
+          <w:color w:val="444444"/>
+          <w:shd w:val="clear" w:color="auto" w:fill="F5F5F5"/>
+        </w:rPr>
+        <w:t xml:space="preserve">    </w:t>
+      </w:r>
+      <w:r>
+        <w:rPr>
+          <w:rFonts w:ascii="Arial" w:hAnsi="Arial" w:cs="Arial"/>
+          <w:color w:val="444444"/>
+          <w:shd w:val="clear" w:color="auto" w:fill="F5F5F5"/>
+        </w:rPr>
+        <w:t xml:space="preserve">Yes, I am using the android application </w:t>
+      </w:r>
+      <w:r>
+        <w:rPr>
+          <w:rFonts w:ascii="Arial" w:hAnsi="Arial" w:cs="Arial"/>
+          <w:b/>
+          <w:bCs/>
+          <w:i/>
+          <w:iCs/>
+          <w:color w:val="444444"/>
+          <w:shd w:val="clear" w:color="auto" w:fill="F5F5F5"/>
+        </w:rPr>
+        <w:t>Bluetooth terminal HC</w:t>
+      </w:r>
+      <w:r>
+        <w:rPr>
+          <w:rFonts w:ascii="Arial" w:hAnsi="Arial" w:cs="Arial"/>
+          <w:b/>
+          <w:bCs/>
+          <w:i/>
+          <w:iCs/>
+          <w:color w:val="444444"/>
+          <w:shd w:val="clear" w:color="auto" w:fill="F5F5F5"/>
+        </w:rPr>
+        <w:t>05</w:t>
+      </w:r>
+      <w:r>
+        <w:rPr>
+          <w:rFonts w:ascii="Arial" w:hAnsi="Arial" w:cs="Arial"/>
+          <w:color w:val="444444"/>
+          <w:shd w:val="clear" w:color="auto" w:fill="F5F5F5"/>
+        </w:rPr>
+        <w:t>.</w:t>
+      </w:r>
+    </w:p>
+    <w:p>
+      <w:pPr>
+        <w:rPr>
+          <w:rFonts w:ascii="Helvetica" w:hAnsi="Helvetica" w:cs="Helvetica"/>
+          <w:b/>
+          <w:bCs/>
+          <w:color w:val="444444"/>
+          <w:shd w:val="clear" w:color="auto" w:fill="F5F5F5"/>
+        </w:rPr>
+      </w:pPr>
+      <w:r>
+        <w:rPr>
+          <w:rFonts w:ascii="Arial" w:hAnsi="Arial" w:cs="Arial"/>
+          <w:b/>
+          <w:bCs/>
+          <w:color w:val="444444"/>
+          <w:shd w:val="clear" w:color="auto" w:fill="F5F5F5"/>
+        </w:rPr>
+        <w:t>2</w:t>
+      </w:r>
+      <w:r>
+        <w:rPr>
+          <w:rFonts w:ascii="Arial" w:hAnsi="Arial" w:cs="Arial"/>
+          <w:b/>
+          <w:bCs/>
+          <w:color w:val="444444"/>
+          <w:shd w:val="clear" w:color="auto" w:fill="F5F5F5"/>
+        </w:rPr>
+        <w:t>)</w:t>
+      </w:r>
+      <w:r>
+        <w:rPr>
+          <w:rFonts w:ascii="Helvetica" w:hAnsi="Helvetica" w:cs="Helvetica"/>
+          <w:b/>
+          <w:bCs/>
+          <w:color w:val="444444"/>
+          <w:shd w:val="clear" w:color="auto" w:fill="F5F5F5"/>
+        </w:rPr>
+        <w:t xml:space="preserve"> </w:t>
+      </w:r>
+      <w:r>
+        <w:rPr>
+          <w:rFonts w:ascii="Helvetica" w:hAnsi="Helvetica" w:cs="Helvetica"/>
+          <w:b/>
+          <w:bCs/>
+          <w:color w:val="444444"/>
+          <w:shd w:val="clear" w:color="auto" w:fill="F5F5F5"/>
+        </w:rPr>
+        <w:t xml:space="preserve">You're simply using Bluetooth to create a wireless serial port? If so, you should say </w:t>
+      </w:r>
+      <w:r>
+        <w:rPr>
+          <w:rFonts w:ascii="Helvetica" w:hAnsi="Helvetica" w:cs="Helvetica"/>
+          <w:b/>
+          <w:bCs/>
+          <w:color w:val="444444"/>
+          <w:shd w:val="clear" w:color="auto" w:fill="F5F5F5"/>
+        </w:rPr>
+        <w:t>this</w:t>
+      </w:r>
+      <w:r>
+        <w:rPr>
+          <w:rFonts w:ascii="Helvetica" w:hAnsi="Helvetica" w:cs="Helvetica"/>
+          <w:b/>
+          <w:bCs/>
+          <w:color w:val="444444"/>
+          <w:shd w:val="clear" w:color="auto" w:fill="F5F5F5"/>
+        </w:rPr>
+        <w:t>?</w:t>
+      </w:r>
+      <w:r>
+        <w:rPr>
+          <w:rFonts w:ascii="Helvetica" w:hAnsi="Helvetica" w:cs="Helvetica"/>
+          <w:b/>
+          <w:bCs/>
+          <w:color w:val="444444"/>
+          <w:shd w:val="clear" w:color="auto" w:fill="F5F5F5"/>
+        </w:rPr>
+        <w:t xml:space="preserve"> </w:t>
+      </w:r>
+    </w:p>
+    <w:p>
+      <w:pPr>
+        <w:rPr>
+          <w:rFonts w:ascii="Helvetica" w:hAnsi="Helvetica" w:cs="Helvetica"/>
+          <w:color w:val="444444"/>
+          <w:shd w:val="clear" w:color="auto" w:fill="F5F5F5"/>
+        </w:rPr>
+      </w:pPr>
+      <w:r>
+        <w:rPr>
+          <w:rFonts w:ascii="Helvetica" w:hAnsi="Helvetica" w:cs="Helvetica"/>
+          <w:color w:val="444444"/>
+          <w:shd w:val="clear" w:color="auto" w:fill="F5F5F5"/>
+        </w:rPr>
+        <w:t xml:space="preserve">Yes, I will be </w:t>
+      </w:r>
+      <w:r>
+        <w:rPr>
+          <w:rFonts w:ascii="Helvetica" w:hAnsi="Helvetica" w:cs="Helvetica"/>
+          <w:color w:val="444444"/>
+          <w:shd w:val="clear" w:color="auto" w:fill="F5F5F5"/>
+        </w:rPr>
+        <w:t>using</w:t>
+      </w:r>
+      <w:r>
+        <w:rPr>
+          <w:rFonts w:ascii="Helvetica" w:hAnsi="Helvetica" w:cs="Helvetica"/>
+          <w:color w:val="444444"/>
+          <w:shd w:val="clear" w:color="auto" w:fill="F5F5F5"/>
+        </w:rPr>
+        <w:t xml:space="preserve"> the Bluetooth module to send the values of </w:t>
+      </w:r>
+      <w:r>
+        <w:rPr>
+          <w:rFonts w:ascii="Helvetica" w:hAnsi="Helvetica" w:cs="Helvetica"/>
+          <w:color w:val="444444"/>
+          <w:shd w:val="clear" w:color="auto" w:fill="F5F5F5"/>
+        </w:rPr>
+        <w:t>humidity,</w:t>
+      </w:r>
+      <w:r>
+        <w:rPr>
+          <w:rFonts w:ascii="Helvetica" w:hAnsi="Helvetica" w:cs="Helvetica"/>
+          <w:color w:val="444444"/>
+          <w:shd w:val="clear" w:color="auto" w:fill="F5F5F5"/>
+        </w:rPr>
+        <w:t xml:space="preserve"> pressure and temperature</w:t>
+      </w:r>
+      <w:r>
+        <w:rPr>
+          <w:rFonts w:ascii="Helvetica" w:hAnsi="Helvetica" w:cs="Helvetica"/>
+          <w:color w:val="444444"/>
+          <w:shd w:val="clear" w:color="auto" w:fill="F5F5F5"/>
+        </w:rPr>
+        <w:t>.</w:t>
+      </w:r>
+    </w:p>
+    <w:p>
+      <w:pPr>
+        <w:rPr>
+          <w:rFonts w:ascii="Helvetica" w:hAnsi="Helvetica" w:cs="Helvetica"/>
+          <w:b/>
+          <w:bCs/>
+          <w:color w:val="444444"/>
+          <w:shd w:val="clear" w:color="auto" w:fill="F5F5F5"/>
+        </w:rPr>
+      </w:pPr>
+      <w:r>
+        <w:rPr>
+          <w:rFonts w:ascii="Helvetica" w:hAnsi="Helvetica" w:cs="Helvetica"/>
+          <w:b/>
+          <w:bCs/>
+          <w:color w:val="444444"/>
+          <w:shd w:val="clear" w:color="auto" w:fill="F5F5F5"/>
+        </w:rPr>
+        <w:t>3</w:t>
+      </w:r>
+      <w:r>
+        <w:rPr>
+          <w:rFonts w:ascii="Helvetica" w:hAnsi="Helvetica" w:cs="Helvetica"/>
+          <w:b/>
+          <w:bCs/>
+          <w:color w:val="444444"/>
+          <w:shd w:val="clear" w:color="auto" w:fill="F5F5F5"/>
+        </w:rPr>
+        <w:t xml:space="preserve">) </w:t>
+      </w:r>
+      <w:r>
+        <w:rPr>
+          <w:rFonts w:ascii="Helvetica" w:hAnsi="Helvetica" w:cs="Helvetica"/>
+          <w:b/>
+          <w:bCs/>
+          <w:color w:val="444444"/>
+          <w:shd w:val="clear" w:color="auto" w:fill="F5F5F5"/>
+        </w:rPr>
+        <w:t>Which UART device will you connect the Bluetooth device to?</w:t>
+      </w:r>
+    </w:p>
+    <w:p>
+      <w:pPr>
+        <w:rPr>
+          <w:rFonts w:ascii="Helvetica" w:hAnsi="Helvetica" w:cs="Helvetica"/>
+          <w:color w:val="444444"/>
+          <w:shd w:val="clear" w:color="auto" w:fill="F5F5F5"/>
+        </w:rPr>
+      </w:pPr>
+      <w:r>
+        <w:rPr>
+          <w:rFonts w:ascii="Helvetica" w:hAnsi="Helvetica" w:cs="Helvetica"/>
+          <w:color w:val="444444"/>
+          <w:shd w:val="clear" w:color="auto" w:fill="F5F5F5"/>
+        </w:rPr>
+        <w:t xml:space="preserve">UART0 would be used for Communicating with PC. To communicate with the Bluetooth                 </w:t>
+      </w:r>
+      <w:r>
+        <w:rPr>
+          <w:rFonts w:ascii="Helvetica" w:hAnsi="Helvetica" w:cs="Helvetica"/>
+          <w:color w:val="444444"/>
+          <w:shd w:val="clear" w:color="auto" w:fill="F5F5F5"/>
+        </w:rPr>
+        <w:t>module,</w:t>
+      </w:r>
+      <w:r>
+        <w:rPr>
+          <w:rFonts w:ascii="Helvetica" w:hAnsi="Helvetica" w:cs="Helvetica"/>
+          <w:color w:val="444444"/>
+          <w:shd w:val="clear" w:color="auto" w:fill="F5F5F5"/>
+        </w:rPr>
+        <w:t xml:space="preserve"> I will be using UART</w:t>
+      </w:r>
+      <w:r>
+        <w:rPr>
+          <w:rFonts w:ascii="Helvetica" w:hAnsi="Helvetica" w:cs="Helvetica"/>
+          <w:color w:val="444444"/>
+          <w:shd w:val="clear" w:color="auto" w:fill="F5F5F5"/>
+        </w:rPr>
+        <w:t>1</w:t>
+      </w:r>
+      <w:r>
+        <w:rPr>
+          <w:rFonts w:ascii="Helvetica" w:hAnsi="Helvetica" w:cs="Helvetica"/>
+          <w:color w:val="444444"/>
+          <w:shd w:val="clear" w:color="auto" w:fill="F5F5F5"/>
+        </w:rPr>
+        <w:t xml:space="preserve">. </w:t>
+      </w:r>
+    </w:p>
+    <w:p>
+      <w:pPr>
+        <w:rPr>
+          <w:rFonts w:ascii="Arial" w:hAnsi="Arial" w:cs="Arial"/>
+          <w:b/>
+          <w:bCs/>
+          <w:sz w:val="23"/>
+          <w:szCs w:val="23"/>
+          <w:shd w:val="clear" w:color="auto" w:fill="F2F2F2"/>
+        </w:rPr>
+      </w:pPr>
+      <w:r>
+        <w:rPr>
+          <w:rFonts w:ascii="Helvetica" w:hAnsi="Helvetica" w:cs="Helvetica"/>
+          <w:b/>
+          <w:bCs/>
+          <w:color w:val="444444"/>
+          <w:shd w:val="clear" w:color="auto" w:fill="F5F5F5"/>
+        </w:rPr>
+        <w:t xml:space="preserve">   </w:t>
+      </w:r>
     </w:p>
     <w:sectPr>
       <w:headerReference w:type="default" r:id="rId11"/>

</xml_diff>